<commit_message>
Documento Plano de Teste
</commit_message>
<xml_diff>
--- a/Plano de Teste.docx
+++ b/Plano de Teste.docx
@@ -122,6 +122,14 @@
           <w:szCs w:val="36"/>
         </w:rPr>
       </w:pPr>
+      <w:r>
+        <w:rPr>
+          <w:b/>
+          <w:sz w:val="36"/>
+          <w:szCs w:val="36"/>
+        </w:rPr>
+        <w:t>SISTEMA DE CONTAGEM DE CARACTERES</w:t>
+      </w:r>
     </w:p>
     <w:p>
       <w:pPr>
@@ -158,6 +166,20 @@
           <w:szCs w:val="36"/>
         </w:rPr>
       </w:pPr>
+    </w:p>
+    <w:p>
+      <w:pPr>
+        <w:pStyle w:val="Standard"/>
+        <w:spacing w:after="0" w:line="240" w:lineRule="auto"/>
+        <w:jc w:val="center"/>
+        <w:rPr>
+          <w:b/>
+          <w:sz w:val="36"/>
+          <w:szCs w:val="36"/>
+        </w:rPr>
+      </w:pPr>
+      <w:bookmarkStart w:id="0" w:name="_GoBack"/>
+      <w:bookmarkEnd w:id="0"/>
     </w:p>
     <w:p/>
     <w:p/>
@@ -301,6 +323,7 @@
           <w:sz w:val="24"/>
           <w:szCs w:val="24"/>
         </w:rPr>
+        <w:lastRenderedPageBreak/>
         <w:t>2015</w:t>
       </w:r>
     </w:p>
@@ -547,10 +570,19 @@
           <w:p>
             <w:pPr>
               <w:rPr>
-                <w:sz w:val="24"/>
-                <w:szCs w:val="24"/>
-              </w:rPr>
-            </w:pPr>
+                <w:rFonts w:ascii="Arial" w:hAnsi="Arial" w:cs="Arial"/>
+                <w:sz w:val="24"/>
+                <w:szCs w:val="24"/>
+              </w:rPr>
+            </w:pPr>
+            <w:r>
+              <w:rPr>
+                <w:rFonts w:ascii="Arial" w:hAnsi="Arial" w:cs="Arial"/>
+                <w:sz w:val="24"/>
+                <w:szCs w:val="24"/>
+              </w:rPr>
+              <w:t>07/06/2016</w:t>
+            </w:r>
           </w:p>
         </w:tc>
         <w:tc>
@@ -560,10 +592,19 @@
           <w:p>
             <w:pPr>
               <w:rPr>
-                <w:sz w:val="24"/>
-                <w:szCs w:val="24"/>
-              </w:rPr>
-            </w:pPr>
+                <w:rFonts w:ascii="Arial" w:hAnsi="Arial" w:cs="Arial"/>
+                <w:sz w:val="24"/>
+                <w:szCs w:val="24"/>
+              </w:rPr>
+            </w:pPr>
+            <w:r>
+              <w:rPr>
+                <w:rFonts w:ascii="Arial" w:hAnsi="Arial" w:cs="Arial"/>
+                <w:sz w:val="24"/>
+                <w:szCs w:val="24"/>
+              </w:rPr>
+              <w:t>1.1</w:t>
+            </w:r>
           </w:p>
         </w:tc>
         <w:tc>
@@ -573,10 +614,19 @@
           <w:p>
             <w:pPr>
               <w:rPr>
-                <w:sz w:val="24"/>
-                <w:szCs w:val="24"/>
-              </w:rPr>
-            </w:pPr>
+                <w:rFonts w:ascii="Arial" w:hAnsi="Arial" w:cs="Arial"/>
+                <w:sz w:val="24"/>
+                <w:szCs w:val="24"/>
+              </w:rPr>
+            </w:pPr>
+            <w:r>
+              <w:rPr>
+                <w:rFonts w:ascii="Arial" w:hAnsi="Arial" w:cs="Arial"/>
+                <w:sz w:val="24"/>
+                <w:szCs w:val="24"/>
+              </w:rPr>
+              <w:t>Introdução e Plano de Teste</w:t>
+            </w:r>
           </w:p>
         </w:tc>
         <w:tc>
@@ -586,10 +636,205 @@
           <w:p>
             <w:pPr>
               <w:rPr>
-                <w:sz w:val="24"/>
-                <w:szCs w:val="24"/>
-              </w:rPr>
-            </w:pPr>
+                <w:rFonts w:ascii="Arial" w:hAnsi="Arial" w:cs="Arial"/>
+                <w:sz w:val="24"/>
+                <w:szCs w:val="24"/>
+              </w:rPr>
+            </w:pPr>
+            <w:r>
+              <w:rPr>
+                <w:rFonts w:ascii="Arial" w:hAnsi="Arial" w:cs="Arial"/>
+                <w:sz w:val="24"/>
+                <w:szCs w:val="24"/>
+              </w:rPr>
+              <w:t>Geovana</w:t>
+            </w:r>
+          </w:p>
+        </w:tc>
+      </w:tr>
+      <w:tr>
+        <w:trPr>
+          <w:trHeight w:val="449"/>
+        </w:trPr>
+        <w:tc>
+          <w:tcPr>
+            <w:tcW w:w="1555" w:type="dxa"/>
+          </w:tcPr>
+          <w:p>
+            <w:pPr>
+              <w:rPr>
+                <w:rFonts w:ascii="Arial" w:hAnsi="Arial" w:cs="Arial"/>
+                <w:sz w:val="24"/>
+                <w:szCs w:val="24"/>
+              </w:rPr>
+            </w:pPr>
+            <w:r>
+              <w:rPr>
+                <w:rFonts w:ascii="Arial" w:hAnsi="Arial" w:cs="Arial"/>
+                <w:sz w:val="24"/>
+                <w:szCs w:val="24"/>
+              </w:rPr>
+              <w:t>08/06/2016</w:t>
+            </w:r>
+          </w:p>
+        </w:tc>
+        <w:tc>
+          <w:tcPr>
+            <w:tcW w:w="1275" w:type="dxa"/>
+          </w:tcPr>
+          <w:p>
+            <w:pPr>
+              <w:rPr>
+                <w:rFonts w:ascii="Arial" w:hAnsi="Arial" w:cs="Arial"/>
+                <w:sz w:val="24"/>
+                <w:szCs w:val="24"/>
+              </w:rPr>
+            </w:pPr>
+            <w:r>
+              <w:rPr>
+                <w:rFonts w:ascii="Arial" w:hAnsi="Arial" w:cs="Arial"/>
+                <w:sz w:val="24"/>
+                <w:szCs w:val="24"/>
+              </w:rPr>
+              <w:t>1.2</w:t>
+            </w:r>
+          </w:p>
+        </w:tc>
+        <w:tc>
+          <w:tcPr>
+            <w:tcW w:w="4253" w:type="dxa"/>
+          </w:tcPr>
+          <w:p>
+            <w:pPr>
+              <w:rPr>
+                <w:rFonts w:ascii="Arial" w:hAnsi="Arial" w:cs="Arial"/>
+                <w:sz w:val="24"/>
+                <w:szCs w:val="24"/>
+              </w:rPr>
+            </w:pPr>
+            <w:r>
+              <w:rPr>
+                <w:rFonts w:ascii="Arial" w:hAnsi="Arial" w:cs="Arial"/>
+                <w:sz w:val="24"/>
+                <w:szCs w:val="24"/>
+              </w:rPr>
+              <w:t>Correção Plano de Teste</w:t>
+            </w:r>
+          </w:p>
+        </w:tc>
+        <w:tc>
+          <w:tcPr>
+            <w:tcW w:w="1417" w:type="dxa"/>
+          </w:tcPr>
+          <w:p>
+            <w:pPr>
+              <w:rPr>
+                <w:rFonts w:ascii="Arial" w:hAnsi="Arial" w:cs="Arial"/>
+                <w:sz w:val="24"/>
+                <w:szCs w:val="24"/>
+              </w:rPr>
+            </w:pPr>
+            <w:r>
+              <w:rPr>
+                <w:rFonts w:ascii="Arial" w:hAnsi="Arial" w:cs="Arial"/>
+                <w:sz w:val="24"/>
+                <w:szCs w:val="24"/>
+              </w:rPr>
+              <w:t>Geovana</w:t>
+            </w:r>
+          </w:p>
+        </w:tc>
+      </w:tr>
+      <w:tr>
+        <w:trPr>
+          <w:trHeight w:val="449"/>
+        </w:trPr>
+        <w:tc>
+          <w:tcPr>
+            <w:tcW w:w="1555" w:type="dxa"/>
+          </w:tcPr>
+          <w:p>
+            <w:pPr>
+              <w:rPr>
+                <w:rFonts w:ascii="Arial" w:hAnsi="Arial" w:cs="Arial"/>
+                <w:sz w:val="24"/>
+                <w:szCs w:val="24"/>
+              </w:rPr>
+            </w:pPr>
+            <w:r>
+              <w:rPr>
+                <w:rFonts w:ascii="Arial" w:hAnsi="Arial" w:cs="Arial"/>
+                <w:sz w:val="24"/>
+                <w:szCs w:val="24"/>
+              </w:rPr>
+              <w:t>09/06/2019</w:t>
+            </w:r>
+          </w:p>
+        </w:tc>
+        <w:tc>
+          <w:tcPr>
+            <w:tcW w:w="1275" w:type="dxa"/>
+          </w:tcPr>
+          <w:p>
+            <w:pPr>
+              <w:rPr>
+                <w:rFonts w:ascii="Arial" w:hAnsi="Arial" w:cs="Arial"/>
+                <w:sz w:val="24"/>
+                <w:szCs w:val="24"/>
+              </w:rPr>
+            </w:pPr>
+            <w:r>
+              <w:rPr>
+                <w:rFonts w:ascii="Arial" w:hAnsi="Arial" w:cs="Arial"/>
+                <w:sz w:val="24"/>
+                <w:szCs w:val="24"/>
+              </w:rPr>
+              <w:t>2.0</w:t>
+            </w:r>
+          </w:p>
+        </w:tc>
+        <w:tc>
+          <w:tcPr>
+            <w:tcW w:w="4253" w:type="dxa"/>
+          </w:tcPr>
+          <w:p>
+            <w:pPr>
+              <w:rPr>
+                <w:rFonts w:ascii="Arial" w:hAnsi="Arial" w:cs="Arial"/>
+                <w:sz w:val="24"/>
+                <w:szCs w:val="24"/>
+              </w:rPr>
+            </w:pPr>
+            <w:r>
+              <w:rPr>
+                <w:rFonts w:ascii="Arial" w:hAnsi="Arial" w:cs="Arial"/>
+                <w:sz w:val="24"/>
+                <w:szCs w:val="24"/>
+              </w:rPr>
+              <w:t>Estratégias</w:t>
+            </w:r>
+          </w:p>
+        </w:tc>
+        <w:tc>
+          <w:tcPr>
+            <w:tcW w:w="1417" w:type="dxa"/>
+          </w:tcPr>
+          <w:p>
+            <w:pPr>
+              <w:rPr>
+                <w:rFonts w:ascii="Arial" w:hAnsi="Arial" w:cs="Arial"/>
+                <w:sz w:val="24"/>
+                <w:szCs w:val="24"/>
+              </w:rPr>
+            </w:pPr>
+            <w:r>
+              <w:rPr>
+                <w:rFonts w:ascii="Arial" w:hAnsi="Arial" w:cs="Arial"/>
+                <w:sz w:val="24"/>
+                <w:szCs w:val="24"/>
+              </w:rPr>
+              <w:t>Geovana</w:t>
+            </w:r>
           </w:p>
         </w:tc>
       </w:tr>
@@ -759,23 +1004,18 @@
         <w:jc w:val="center"/>
       </w:pPr>
       <w:r>
+        <w:lastRenderedPageBreak/>
         <w:t xml:space="preserve"> </w:t>
       </w:r>
-      <w:r>
-        <w:tab/>
-      </w:r>
-    </w:p>
-    <w:p>
-      <w:pPr>
-        <w:rPr>
-          <w:b/>
-          <w:sz w:val="28"/>
-          <w:szCs w:val="28"/>
-        </w:rPr>
-      </w:pPr>
     </w:p>
     <w:sdt>
       <w:sdtPr>
+        <w:rPr>
+          <w:rFonts w:ascii="Arial" w:eastAsia="Arial" w:hAnsi="Arial" w:cs="Arial"/>
+          <w:color w:val="000000"/>
+          <w:sz w:val="22"/>
+          <w:szCs w:val="22"/>
+        </w:rPr>
         <w:id w:val="1975790520"/>
         <w:docPartObj>
           <w:docPartGallery w:val="Table of Contents"/>
@@ -784,12 +1024,8 @@
       </w:sdtPr>
       <w:sdtEndPr>
         <w:rPr>
-          <w:rFonts w:ascii="Arial" w:eastAsia="Arial" w:hAnsi="Arial" w:cs="Arial"/>
           <w:b/>
           <w:bCs/>
-          <w:color w:val="000000"/>
-          <w:sz w:val="22"/>
-          <w:szCs w:val="22"/>
         </w:rPr>
       </w:sdtEndPr>
       <w:sdtContent>
@@ -808,7 +1044,9 @@
               <w:tab w:val="right" w:leader="dot" w:pos="8828"/>
             </w:tabs>
             <w:rPr>
+              <w:rFonts w:asciiTheme="minorHAnsi" w:eastAsiaTheme="minorEastAsia" w:hAnsiTheme="minorHAnsi" w:cstheme="minorBidi"/>
               <w:noProof/>
+              <w:color w:val="auto"/>
             </w:rPr>
           </w:pPr>
           <w:r>
@@ -820,7 +1058,7 @@
           <w:r>
             <w:fldChar w:fldCharType="separate"/>
           </w:r>
-          <w:hyperlink w:anchor="_Toc452748469" w:history="1">
+          <w:hyperlink w:anchor="_Toc453166687" w:history="1">
             <w:r>
               <w:rPr>
                 <w:rStyle w:val="Hyperlink"/>
@@ -847,7 +1085,7 @@
                 <w:noProof/>
                 <w:webHidden/>
               </w:rPr>
-              <w:instrText xml:space="preserve"> PAGEREF _Toc452748469 \h </w:instrText>
+              <w:instrText xml:space="preserve"> PAGEREF _Toc453166687 \h </w:instrText>
             </w:r>
             <w:r>
               <w:rPr>
@@ -885,10 +1123,12 @@
               <w:tab w:val="right" w:leader="dot" w:pos="8828"/>
             </w:tabs>
             <w:rPr>
+              <w:rFonts w:asciiTheme="minorHAnsi" w:eastAsiaTheme="minorEastAsia" w:hAnsiTheme="minorHAnsi" w:cstheme="minorBidi"/>
               <w:noProof/>
+              <w:color w:val="auto"/>
             </w:rPr>
           </w:pPr>
-          <w:hyperlink w:anchor="_Toc452748470" w:history="1">
+          <w:hyperlink w:anchor="_Toc453166688" w:history="1">
             <w:r>
               <w:rPr>
                 <w:rStyle w:val="Hyperlink"/>
@@ -915,7 +1155,77 @@
                 <w:noProof/>
                 <w:webHidden/>
               </w:rPr>
-              <w:instrText xml:space="preserve"> PAGEREF _Toc452748470 \h </w:instrText>
+              <w:instrText xml:space="preserve"> PAGEREF _Toc453166688 \h </w:instrText>
+            </w:r>
+            <w:r>
+              <w:rPr>
+                <w:noProof/>
+                <w:webHidden/>
+              </w:rPr>
+            </w:r>
+            <w:r>
+              <w:rPr>
+                <w:noProof/>
+                <w:webHidden/>
+              </w:rPr>
+              <w:fldChar w:fldCharType="separate"/>
+            </w:r>
+            <w:r>
+              <w:rPr>
+                <w:noProof/>
+                <w:webHidden/>
+              </w:rPr>
+              <w:t>4</w:t>
+            </w:r>
+            <w:r>
+              <w:rPr>
+                <w:noProof/>
+                <w:webHidden/>
+              </w:rPr>
+              <w:fldChar w:fldCharType="end"/>
+            </w:r>
+          </w:hyperlink>
+        </w:p>
+        <w:p>
+          <w:pPr>
+            <w:pStyle w:val="Sumrio1"/>
+            <w:tabs>
+              <w:tab w:val="right" w:leader="dot" w:pos="8828"/>
+            </w:tabs>
+            <w:rPr>
+              <w:rFonts w:asciiTheme="minorHAnsi" w:eastAsiaTheme="minorEastAsia" w:hAnsiTheme="minorHAnsi" w:cstheme="minorBidi"/>
+              <w:noProof/>
+              <w:color w:val="auto"/>
+            </w:rPr>
+          </w:pPr>
+          <w:hyperlink w:anchor="_Toc453166689" w:history="1">
+            <w:r>
+              <w:rPr>
+                <w:rStyle w:val="Hyperlink"/>
+                <w:noProof/>
+              </w:rPr>
+              <w:t>3 Estratégias</w:t>
+            </w:r>
+            <w:r>
+              <w:rPr>
+                <w:noProof/>
+                <w:webHidden/>
+              </w:rPr>
+              <w:tab/>
+            </w:r>
+            <w:r>
+              <w:rPr>
+                <w:noProof/>
+                <w:webHidden/>
+              </w:rPr>
+              <w:fldChar w:fldCharType="begin"/>
+            </w:r>
+            <w:r>
+              <w:rPr>
+                <w:noProof/>
+                <w:webHidden/>
+              </w:rPr>
+              <w:instrText xml:space="preserve"> PAGEREF _Toc453166689 \h </w:instrText>
             </w:r>
             <w:r>
               <w:rPr>
@@ -958,14 +1268,6 @@
       </w:sdtContent>
     </w:sdt>
     <w:p/>
-    <w:p>
-      <w:bookmarkStart w:id="0" w:name="_GoBack"/>
-      <w:bookmarkEnd w:id="0"/>
-    </w:p>
-    <w:p/>
-    <w:p/>
-    <w:p/>
-    <w:p/>
     <w:p/>
     <w:p/>
     <w:p/>
@@ -1010,7 +1312,7 @@
           <w:szCs w:val="28"/>
         </w:rPr>
       </w:pPr>
-      <w:bookmarkStart w:id="1" w:name="_Toc452748469"/>
+      <w:bookmarkStart w:id="1" w:name="_Toc453166687"/>
       <w:r>
         <w:rPr>
           <w:sz w:val="28"/>
@@ -1052,7 +1354,7 @@
           <w:szCs w:val="28"/>
         </w:rPr>
       </w:pPr>
-      <w:bookmarkStart w:id="2" w:name="_Toc452748470"/>
+      <w:bookmarkStart w:id="2" w:name="_Toc453166688"/>
       <w:r>
         <w:rPr>
           <w:sz w:val="28"/>
@@ -1081,7 +1383,10 @@
         <w:t>Caso de Teste:</w:t>
       </w:r>
       <w:r>
-        <w:t xml:space="preserve"> Teste de caracteres que incluem na contagem.</w:t>
+        <w:t xml:space="preserve"> Teste de car</w:t>
+      </w:r>
+      <w:r>
+        <w:t>acteres válidos</w:t>
       </w:r>
     </w:p>
     <w:p>
@@ -1095,34 +1400,267 @@
         <w:t xml:space="preserve"> </w:t>
       </w:r>
       <w:r>
-        <w:t xml:space="preserve">Engenharia de </w:t>
+        <w:t>Software</w:t>
+      </w:r>
+      <w:r>
+        <w:t xml:space="preserve"> 2</w:t>
+      </w:r>
+    </w:p>
+    <w:p>
+      <w:r>
+        <w:rPr>
+          <w:b/>
+        </w:rPr>
+        <w:t>Resultado Esperado:</w:t>
+      </w:r>
+      <w:r>
+        <w:t xml:space="preserve"> A - (1 – 0.13)</w:t>
+      </w:r>
+      <w:r>
+        <w:t xml:space="preserve">; </w:t>
+      </w:r>
+      <w:r>
+        <w:t xml:space="preserve">E – (1 – 0.13); F – (1 – 0.13); </w:t>
+      </w:r>
+      <w:r>
+        <w:t xml:space="preserve">O – </w:t>
+      </w:r>
+      <w:r>
+        <w:t>(</w:t>
+      </w:r>
+      <w:r>
+        <w:t>1</w:t>
+      </w:r>
+      <w:r>
+        <w:t xml:space="preserve"> – 0.13); R – (1 – 0.13); S – (1 – 0.13)</w:t>
+      </w:r>
+      <w:r>
+        <w:t xml:space="preserve">; T – </w:t>
+      </w:r>
+      <w:r>
+        <w:t>(</w:t>
+      </w:r>
+      <w:r>
+        <w:t>1</w:t>
+      </w:r>
+      <w:r>
+        <w:t xml:space="preserve"> – 0.13)</w:t>
+      </w:r>
+      <w:r>
+        <w:t xml:space="preserve">; W – </w:t>
+      </w:r>
+      <w:r>
+        <w:t>(</w:t>
+      </w:r>
+      <w:r>
+        <w:t>1</w:t>
+      </w:r>
+      <w:r>
+        <w:t xml:space="preserve"> – 0.13)</w:t>
+      </w:r>
+      <w:r>
+        <w:t>;</w:t>
+      </w:r>
+      <w:r>
+        <w:t xml:space="preserve"> 2 – (1 – 0.13)</w:t>
+      </w:r>
+    </w:p>
+    <w:p/>
+    <w:p>
+      <w:r>
+        <w:rPr>
+          <w:b/>
+        </w:rPr>
+        <w:t>ID:</w:t>
+      </w:r>
+      <w:r>
+        <w:t xml:space="preserve"> 2</w:t>
+      </w:r>
+    </w:p>
+    <w:p>
+      <w:r>
+        <w:rPr>
+          <w:b/>
+        </w:rPr>
+        <w:t>Caso de Teste:</w:t>
+      </w:r>
+      <w:r>
+        <w:t xml:space="preserve"> </w:t>
+      </w:r>
+      <w:r>
+        <w:t>Limite</w:t>
+      </w:r>
+      <w:r>
+        <w:t xml:space="preserve"> Máximo</w:t>
+      </w:r>
+      <w:r>
+        <w:t xml:space="preserve"> de Caractere</w:t>
+      </w:r>
+      <w:r>
+        <w:t>.</w:t>
+      </w:r>
+    </w:p>
+    <w:p>
+      <w:r>
+        <w:rPr>
+          <w:b/>
+        </w:rPr>
+        <w:t>Dados de Teste:</w:t>
+      </w:r>
+      <w:r>
+        <w:t xml:space="preserve"> </w:t>
+      </w:r>
+      <w:r>
+        <w:t>(Textos com parágrafos maiores de 10 mil caracteres)</w:t>
+      </w:r>
+    </w:p>
+    <w:p>
+      <w:r>
+        <w:rPr>
+          <w:b/>
+        </w:rPr>
+        <w:t>Resultado Esperado:</w:t>
+      </w:r>
+      <w:r>
+        <w:rPr>
+          <w:b/>
+        </w:rPr>
+        <w:t xml:space="preserve"> </w:t>
+      </w:r>
+      <w:r>
+        <w:t>Os caracteres acima de 10 mil serão desconsiderados na impressão das matrizes.</w:t>
+      </w:r>
+    </w:p>
+    <w:p/>
+    <w:p>
+      <w:r>
+        <w:rPr>
+          <w:b/>
+        </w:rPr>
+        <w:t>ID:</w:t>
+      </w:r>
+      <w:r>
+        <w:t xml:space="preserve"> 3</w:t>
+      </w:r>
+    </w:p>
+    <w:p>
+      <w:r>
+        <w:rPr>
+          <w:b/>
+        </w:rPr>
+        <w:t>Caso de Teste:</w:t>
+      </w:r>
+      <w:r>
+        <w:t xml:space="preserve"> </w:t>
+      </w:r>
+      <w:r>
+        <w:t>Teste com interação com a função transforma</w:t>
+      </w:r>
+    </w:p>
+    <w:p>
+      <w:r>
+        <w:rPr>
+          <w:b/>
+        </w:rPr>
+        <w:t>Dados de Teste:</w:t>
+      </w:r>
+      <w:r>
+        <w:t xml:space="preserve"> </w:t>
+      </w:r>
+      <w:r>
+        <w:t xml:space="preserve">Abacaxi ... </w:t>
+      </w:r>
+      <w:proofErr w:type="spellStart"/>
+      <w:r>
+        <w:t>Ee</w:t>
+      </w:r>
+      <w:proofErr w:type="spellEnd"/>
+    </w:p>
+    <w:p>
+      <w:r>
+        <w:rPr>
+          <w:b/>
+        </w:rPr>
+        <w:t>Resultado Esperado:</w:t>
+      </w:r>
+      <w:r>
+        <w:rPr>
+          <w:b/>
+        </w:rPr>
+        <w:t xml:space="preserve"> </w:t>
+      </w:r>
+      <w:r>
+        <w:t>A --- (3 – 0.33); B - (1 – 0.11); C - (1 – 0.11); E -- (2 – 0.22); I - (1 – 0.11); X - (1 – 0.11)</w:t>
+      </w:r>
+    </w:p>
+    <w:p/>
+    <w:p>
+      <w:r>
+        <w:rPr>
+          <w:b/>
+        </w:rPr>
+        <w:t>ID:</w:t>
+      </w:r>
+      <w:r>
+        <w:t xml:space="preserve"> 4</w:t>
+      </w:r>
+    </w:p>
+    <w:p>
+      <w:r>
+        <w:rPr>
+          <w:b/>
+        </w:rPr>
+        <w:t>Caso de Teste:</w:t>
+      </w:r>
+      <w:r>
+        <w:t xml:space="preserve"> Teste de caracteres inválidos</w:t>
+      </w:r>
+    </w:p>
+    <w:p>
+      <w:r>
+        <w:rPr>
+          <w:b/>
+        </w:rPr>
+        <w:t>Dados de Teste:</w:t>
+      </w:r>
+      <w:r>
+        <w:t xml:space="preserve"> </w:t>
       </w:r>
       <w:proofErr w:type="gramStart"/>
       <w:r>
-        <w:t>Software</w:t>
-      </w:r>
-      <w:r>
-        <w:t xml:space="preserve"> !</w:t>
+        <w:t>-“</w:t>
       </w:r>
       <w:proofErr w:type="gramEnd"/>
-    </w:p>
-    <w:p>
-      <w:r>
-        <w:rPr>
-          <w:b/>
-        </w:rPr>
-        <w:t>Resultado Esperado:</w:t>
-      </w:r>
-      <w:r>
-        <w:t xml:space="preserve"> A – 3; D – 1; E – 4; F – 1; G – 1; H – 1; I – 1; N – 2; O – 1; R -2; S – 1; T – 1; W – 1;</w:t>
-      </w:r>
-    </w:p>
-    <w:p>
-      <w:r>
-        <w:t>OBS: Os espaços e a pontuação não é inclusa na contagem.</w:t>
-      </w:r>
-    </w:p>
-    <w:p/>
+      <w:r>
+        <w:t>!@@#$$%¨¨&amp;&amp;*(()´[~];/+[.../</w:t>
+      </w:r>
+      <w:r>
+        <w:t xml:space="preserve"> Ç</w:t>
+      </w:r>
+    </w:p>
+    <w:p>
+      <w:pPr>
+        <w:tabs>
+          <w:tab w:val="left" w:pos="7640"/>
+        </w:tabs>
+      </w:pPr>
+      <w:r>
+        <w:rPr>
+          <w:b/>
+        </w:rPr>
+        <w:t xml:space="preserve">Resultado Esperado: </w:t>
+      </w:r>
+      <w:r>
+        <w:t>A saída do gráfico será exibida totalmente zerada, exemplo: A (0 – 0.00)</w:t>
+      </w:r>
+    </w:p>
+    <w:p>
+      <w:pPr>
+        <w:tabs>
+          <w:tab w:val="left" w:pos="7640"/>
+        </w:tabs>
+      </w:pPr>
+    </w:p>
     <w:p>
       <w:r>
         <w:rPr>
@@ -1131,7 +1669,7 @@
         <w:t>ID:</w:t>
       </w:r>
       <w:r>
-        <w:t xml:space="preserve"> 2</w:t>
+        <w:t xml:space="preserve"> 5</w:t>
       </w:r>
     </w:p>
     <w:p>
@@ -1142,44 +1680,573 @@
         <w:t>Caso de Teste:</w:t>
       </w:r>
       <w:r>
+        <w:t xml:space="preserve"> Limite Mínimo de Caracteres</w:t>
+      </w:r>
+    </w:p>
+    <w:p>
+      <w:r>
+        <w:rPr>
+          <w:b/>
+        </w:rPr>
+        <w:t>Dados de Teste:</w:t>
+      </w:r>
+      <w:r>
+        <w:t xml:space="preserve"> FIM</w:t>
+      </w:r>
+    </w:p>
+    <w:p>
+      <w:pPr>
+        <w:tabs>
+          <w:tab w:val="left" w:pos="7640"/>
+        </w:tabs>
+      </w:pPr>
+      <w:r>
+        <w:rPr>
+          <w:b/>
+        </w:rPr>
+        <w:t xml:space="preserve">Resultado Esperado: </w:t>
+      </w:r>
+      <w:r>
+        <w:t xml:space="preserve">A leitura </w:t>
+      </w:r>
+      <w:r>
+        <w:t>é encerrada e a saída do gráfico será exibida totalmente zerada, exemplo: A (0 – 0.00).</w:t>
+      </w:r>
+    </w:p>
+    <w:p>
+      <w:pPr>
+        <w:tabs>
+          <w:tab w:val="left" w:pos="7640"/>
+        </w:tabs>
+      </w:pPr>
+    </w:p>
+    <w:p>
+      <w:pPr>
+        <w:pStyle w:val="Ttulo1"/>
+        <w:rPr>
+          <w:sz w:val="28"/>
+          <w:szCs w:val="28"/>
+        </w:rPr>
+      </w:pPr>
+      <w:bookmarkStart w:id="3" w:name="_Toc453166689"/>
+      <w:r>
+        <w:rPr>
+          <w:sz w:val="28"/>
+          <w:szCs w:val="28"/>
+        </w:rPr>
+        <w:lastRenderedPageBreak/>
+        <w:t>3 Estratégias</w:t>
+      </w:r>
+      <w:bookmarkEnd w:id="3"/>
+    </w:p>
+    <w:p>
+      <w:pPr>
+        <w:rPr>
+          <w:b/>
+        </w:rPr>
+      </w:pPr>
+    </w:p>
+    <w:p>
+      <w:r>
+        <w:tab/>
+        <w:t>Dentro da realidade e escopo do Sistema Contagem de Caracteres, podemos salientar:</w:t>
+      </w:r>
+    </w:p>
+    <w:p>
+      <w:pPr>
+        <w:rPr>
+          <w:sz w:val="28"/>
+          <w:szCs w:val="28"/>
+        </w:rPr>
+      </w:pPr>
+    </w:p>
+    <w:tbl>
+      <w:tblPr>
+        <w:tblStyle w:val="Tabelacomgrade"/>
+        <w:tblW w:w="0" w:type="auto"/>
+        <w:tblLook w:val="04A0" w:firstRow="1" w:lastRow="0" w:firstColumn="1" w:lastColumn="0" w:noHBand="0" w:noVBand="1"/>
+      </w:tblPr>
+      <w:tblGrid>
+        <w:gridCol w:w="2831"/>
+        <w:gridCol w:w="2831"/>
+        <w:gridCol w:w="2832"/>
+      </w:tblGrid>
+      <w:tr>
+        <w:tc>
+          <w:tcPr>
+            <w:tcW w:w="2831" w:type="dxa"/>
+          </w:tcPr>
+          <w:p>
+            <w:pPr>
+              <w:jc w:val="center"/>
+              <w:rPr>
+                <w:b/>
+                <w:sz w:val="28"/>
+                <w:szCs w:val="28"/>
+              </w:rPr>
+            </w:pPr>
+            <w:r>
+              <w:rPr>
+                <w:b/>
+                <w:sz w:val="28"/>
+                <w:szCs w:val="28"/>
+              </w:rPr>
+              <w:t>Entrada</w:t>
+            </w:r>
+          </w:p>
+        </w:tc>
+        <w:tc>
+          <w:tcPr>
+            <w:tcW w:w="2831" w:type="dxa"/>
+          </w:tcPr>
+          <w:p>
+            <w:pPr>
+              <w:jc w:val="center"/>
+              <w:rPr>
+                <w:b/>
+                <w:sz w:val="28"/>
+                <w:szCs w:val="28"/>
+              </w:rPr>
+            </w:pPr>
+            <w:r>
+              <w:rPr>
+                <w:b/>
+                <w:sz w:val="28"/>
+                <w:szCs w:val="28"/>
+              </w:rPr>
+              <w:t>Classe de equivalência válida</w:t>
+            </w:r>
+          </w:p>
+        </w:tc>
+        <w:tc>
+          <w:tcPr>
+            <w:tcW w:w="2832" w:type="dxa"/>
+          </w:tcPr>
+          <w:p>
+            <w:pPr>
+              <w:jc w:val="center"/>
+              <w:rPr>
+                <w:b/>
+                <w:sz w:val="28"/>
+                <w:szCs w:val="28"/>
+              </w:rPr>
+            </w:pPr>
+            <w:r>
+              <w:rPr>
+                <w:b/>
+                <w:sz w:val="28"/>
+                <w:szCs w:val="28"/>
+              </w:rPr>
+              <w:t>Classe de equivalência inválida</w:t>
+            </w:r>
+          </w:p>
+        </w:tc>
+      </w:tr>
+      <w:tr>
+        <w:tc>
+          <w:tcPr>
+            <w:tcW w:w="2831" w:type="dxa"/>
+          </w:tcPr>
+          <w:p>
+            <w:pPr>
+              <w:jc w:val="center"/>
+              <w:rPr>
+                <w:sz w:val="28"/>
+                <w:szCs w:val="28"/>
+              </w:rPr>
+            </w:pPr>
+            <w:r>
+              <w:rPr>
+                <w:sz w:val="28"/>
+                <w:szCs w:val="28"/>
+              </w:rPr>
+              <w:t>Caracteres</w:t>
+            </w:r>
+          </w:p>
+        </w:tc>
+        <w:tc>
+          <w:tcPr>
+            <w:tcW w:w="2831" w:type="dxa"/>
+          </w:tcPr>
+          <w:p>
+            <w:pPr>
+              <w:jc w:val="center"/>
+              <w:rPr>
+                <w:sz w:val="28"/>
+                <w:szCs w:val="28"/>
+              </w:rPr>
+            </w:pPr>
+            <w:r>
+              <w:rPr>
+                <w:sz w:val="28"/>
+                <w:szCs w:val="28"/>
+              </w:rPr>
+              <w:t>ABCDEFGHIJKLM...Z</w:t>
+            </w:r>
+          </w:p>
+        </w:tc>
+        <w:tc>
+          <w:tcPr>
+            <w:tcW w:w="2832" w:type="dxa"/>
+          </w:tcPr>
+          <w:p>
+            <w:pPr>
+              <w:jc w:val="center"/>
+              <w:rPr>
+                <w:sz w:val="28"/>
+                <w:szCs w:val="28"/>
+              </w:rPr>
+            </w:pPr>
+            <w:r>
+              <w:rPr>
+                <w:sz w:val="28"/>
+                <w:szCs w:val="28"/>
+              </w:rPr>
+              <w:t>Ç</w:t>
+            </w:r>
+            <w:r>
+              <w:rPr>
+                <w:sz w:val="28"/>
+                <w:szCs w:val="28"/>
+              </w:rPr>
+              <w:t xml:space="preserve"> </w:t>
+            </w:r>
+          </w:p>
+        </w:tc>
+      </w:tr>
+      <w:tr>
+        <w:tc>
+          <w:tcPr>
+            <w:tcW w:w="2831" w:type="dxa"/>
+          </w:tcPr>
+          <w:p>
+            <w:pPr>
+              <w:jc w:val="center"/>
+              <w:rPr>
+                <w:sz w:val="28"/>
+                <w:szCs w:val="28"/>
+              </w:rPr>
+            </w:pPr>
+            <w:r>
+              <w:rPr>
+                <w:sz w:val="28"/>
+                <w:szCs w:val="28"/>
+              </w:rPr>
+              <w:t>Dígitos</w:t>
+            </w:r>
+          </w:p>
+        </w:tc>
+        <w:tc>
+          <w:tcPr>
+            <w:tcW w:w="2831" w:type="dxa"/>
+          </w:tcPr>
+          <w:p>
+            <w:pPr>
+              <w:jc w:val="center"/>
+              <w:rPr>
+                <w:sz w:val="28"/>
+                <w:szCs w:val="28"/>
+              </w:rPr>
+            </w:pPr>
+            <w:r>
+              <w:rPr>
+                <w:sz w:val="28"/>
+                <w:szCs w:val="28"/>
+              </w:rPr>
+              <w:t>01234567 ... 9</w:t>
+            </w:r>
+          </w:p>
+        </w:tc>
+        <w:tc>
+          <w:tcPr>
+            <w:tcW w:w="2832" w:type="dxa"/>
+          </w:tcPr>
+          <w:p>
+            <w:pPr>
+              <w:jc w:val="center"/>
+              <w:rPr>
+                <w:sz w:val="28"/>
+                <w:szCs w:val="28"/>
+              </w:rPr>
+            </w:pPr>
+            <w:r>
+              <w:rPr>
+                <w:sz w:val="28"/>
+                <w:szCs w:val="28"/>
+              </w:rPr>
+              <w:t>!@#$%¨&amp;[]</w:t>
+            </w:r>
+          </w:p>
+        </w:tc>
+      </w:tr>
+    </w:tbl>
+    <w:p>
+      <w:pPr>
+        <w:rPr>
+          <w:sz w:val="28"/>
+          <w:szCs w:val="28"/>
+        </w:rPr>
+      </w:pPr>
+    </w:p>
+    <w:tbl>
+      <w:tblPr>
+        <w:tblStyle w:val="Tabelacomgrade"/>
+        <w:tblW w:w="0" w:type="auto"/>
+        <w:tblLook w:val="04A0" w:firstRow="1" w:lastRow="0" w:firstColumn="1" w:lastColumn="0" w:noHBand="0" w:noVBand="1"/>
+      </w:tblPr>
+      <w:tblGrid>
+        <w:gridCol w:w="2831"/>
+        <w:gridCol w:w="2831"/>
+        <w:gridCol w:w="2832"/>
+      </w:tblGrid>
+      <w:tr>
+        <w:tc>
+          <w:tcPr>
+            <w:tcW w:w="2831" w:type="dxa"/>
+          </w:tcPr>
+          <w:p>
+            <w:pPr>
+              <w:jc w:val="center"/>
+              <w:rPr>
+                <w:b/>
+                <w:sz w:val="28"/>
+                <w:szCs w:val="28"/>
+              </w:rPr>
+            </w:pPr>
+            <w:r>
+              <w:rPr>
+                <w:b/>
+                <w:sz w:val="28"/>
+                <w:szCs w:val="28"/>
+              </w:rPr>
+              <w:t>Entrada</w:t>
+            </w:r>
+          </w:p>
+        </w:tc>
+        <w:tc>
+          <w:tcPr>
+            <w:tcW w:w="2831" w:type="dxa"/>
+          </w:tcPr>
+          <w:p>
+            <w:pPr>
+              <w:jc w:val="center"/>
+              <w:rPr>
+                <w:b/>
+                <w:sz w:val="28"/>
+                <w:szCs w:val="28"/>
+              </w:rPr>
+            </w:pPr>
+            <w:r>
+              <w:rPr>
+                <w:b/>
+                <w:sz w:val="28"/>
+                <w:szCs w:val="28"/>
+              </w:rPr>
+              <w:t>Classe de equivalência válida</w:t>
+            </w:r>
+          </w:p>
+        </w:tc>
+        <w:tc>
+          <w:tcPr>
+            <w:tcW w:w="2832" w:type="dxa"/>
+          </w:tcPr>
+          <w:p>
+            <w:pPr>
+              <w:jc w:val="center"/>
+              <w:rPr>
+                <w:b/>
+                <w:sz w:val="28"/>
+                <w:szCs w:val="28"/>
+              </w:rPr>
+            </w:pPr>
+            <w:r>
+              <w:rPr>
+                <w:b/>
+                <w:sz w:val="28"/>
+                <w:szCs w:val="28"/>
+              </w:rPr>
+              <w:t>Classe de equivalência inválida</w:t>
+            </w:r>
+          </w:p>
+        </w:tc>
+      </w:tr>
+      <w:tr>
+        <w:tc>
+          <w:tcPr>
+            <w:tcW w:w="2831" w:type="dxa"/>
+          </w:tcPr>
+          <w:p>
+            <w:pPr>
+              <w:jc w:val="center"/>
+              <w:rPr>
+                <w:sz w:val="28"/>
+                <w:szCs w:val="28"/>
+              </w:rPr>
+            </w:pPr>
+            <w:r>
+              <w:rPr>
+                <w:sz w:val="28"/>
+                <w:szCs w:val="28"/>
+              </w:rPr>
+              <w:t>%s</w:t>
+            </w:r>
+          </w:p>
+        </w:tc>
+        <w:tc>
+          <w:tcPr>
+            <w:tcW w:w="2831" w:type="dxa"/>
+          </w:tcPr>
+          <w:p>
+            <w:pPr>
+              <w:jc w:val="center"/>
+              <w:rPr>
+                <w:sz w:val="28"/>
+                <w:szCs w:val="28"/>
+              </w:rPr>
+            </w:pPr>
+            <w:r>
+              <w:rPr>
+                <w:sz w:val="28"/>
+                <w:szCs w:val="28"/>
+              </w:rPr>
+              <w:t>∞</w:t>
+            </w:r>
+          </w:p>
+        </w:tc>
+        <w:tc>
+          <w:tcPr>
+            <w:tcW w:w="2832" w:type="dxa"/>
+          </w:tcPr>
+          <w:p>
+            <w:pPr>
+              <w:jc w:val="center"/>
+              <w:rPr>
+                <w:rFonts w:ascii="Arial Black" w:hAnsi="Arial Black" w:cs="Arial"/>
+                <w:sz w:val="30"/>
+                <w:szCs w:val="30"/>
+              </w:rPr>
+            </w:pPr>
+            <w:r>
+              <w:rPr>
+                <w:rFonts w:ascii="Cambria Math" w:hAnsi="Cambria Math" w:cs="Cambria Math"/>
+                <w:color w:val="1D2129"/>
+                <w:sz w:val="30"/>
+                <w:szCs w:val="30"/>
+                <w:shd w:val="clear" w:color="auto" w:fill="FFFFFF"/>
+              </w:rPr>
+              <w:t>∄</w:t>
+            </w:r>
+          </w:p>
+        </w:tc>
+      </w:tr>
+      <w:tr>
+        <w:tc>
+          <w:tcPr>
+            <w:tcW w:w="2831" w:type="dxa"/>
+          </w:tcPr>
+          <w:p>
+            <w:pPr>
+              <w:jc w:val="center"/>
+              <w:rPr>
+                <w:sz w:val="28"/>
+                <w:szCs w:val="28"/>
+              </w:rPr>
+            </w:pPr>
+            <w:r>
+              <w:rPr>
+                <w:sz w:val="28"/>
+                <w:szCs w:val="28"/>
+              </w:rPr>
+              <w:t>%s</w:t>
+            </w:r>
+          </w:p>
+        </w:tc>
+        <w:tc>
+          <w:tcPr>
+            <w:tcW w:w="2831" w:type="dxa"/>
+          </w:tcPr>
+          <w:p>
+            <w:pPr>
+              <w:jc w:val="center"/>
+              <w:rPr>
+                <w:sz w:val="28"/>
+                <w:szCs w:val="28"/>
+              </w:rPr>
+            </w:pPr>
+            <w:r>
+              <w:rPr>
+                <w:sz w:val="28"/>
+                <w:szCs w:val="28"/>
+              </w:rPr>
+              <w:t>FIM</w:t>
+            </w:r>
+          </w:p>
+        </w:tc>
+        <w:tc>
+          <w:tcPr>
+            <w:tcW w:w="2832" w:type="dxa"/>
+          </w:tcPr>
+          <w:p>
+            <w:pPr>
+              <w:jc w:val="center"/>
+              <w:rPr>
+                <w:sz w:val="28"/>
+                <w:szCs w:val="28"/>
+              </w:rPr>
+            </w:pPr>
+            <w:proofErr w:type="gramStart"/>
+            <w:r>
+              <w:rPr>
+                <w:sz w:val="28"/>
+                <w:szCs w:val="28"/>
+              </w:rPr>
+              <w:t>fim</w:t>
+            </w:r>
+            <w:proofErr w:type="gramEnd"/>
+          </w:p>
+        </w:tc>
+      </w:tr>
+    </w:tbl>
+    <w:p>
+      <w:pPr>
+        <w:rPr>
+          <w:b/>
+          <w:sz w:val="28"/>
+          <w:szCs w:val="28"/>
+        </w:rPr>
+      </w:pPr>
+    </w:p>
+    <w:p>
+      <w:pPr>
+        <w:ind w:firstLine="720"/>
+        <w:jc w:val="both"/>
+      </w:pPr>
+      <w:r>
+        <w:t xml:space="preserve">As estratégias utilizadas para testar o sistema foi baseado no </w:t>
+      </w:r>
+      <w:proofErr w:type="spellStart"/>
+      <w:r>
+        <w:t>particionamento</w:t>
+      </w:r>
+      <w:proofErr w:type="spellEnd"/>
+      <w:r>
+        <w:t xml:space="preserve"> por equivalência, e análise do valor limite. Como o sistema é de caracteres, ele não considera valores inválidos, ele apenas não realiza a contagem de determinados caracteres, dessa forma é necessária a utilização do “</w:t>
+      </w:r>
+      <w:proofErr w:type="spellStart"/>
+      <w:r>
+        <w:t>error</w:t>
+      </w:r>
+      <w:proofErr w:type="spellEnd"/>
+      <w:r>
         <w:t xml:space="preserve"> </w:t>
       </w:r>
-      <w:r>
-        <w:t>Limite de Caractere</w:t>
-      </w:r>
-      <w:r>
-        <w:t>.</w:t>
-      </w:r>
-    </w:p>
-    <w:p>
-      <w:r>
-        <w:rPr>
-          <w:b/>
-        </w:rPr>
-        <w:t>Dados de Teste:</w:t>
-      </w:r>
-      <w:r>
-        <w:t xml:space="preserve"> </w:t>
-      </w:r>
-      <w:r>
-        <w:t>(Textos com parágrafos maiores de 10 mil caracteres)</w:t>
-      </w:r>
-    </w:p>
-    <w:p>
-      <w:r>
-        <w:rPr>
-          <w:b/>
-        </w:rPr>
-        <w:t>Resultado Esperado:</w:t>
-      </w:r>
-      <w:r>
-        <w:rPr>
-          <w:b/>
-        </w:rPr>
-        <w:t xml:space="preserve"> </w:t>
-      </w:r>
-      <w:r>
-        <w:t>Os caracteres acima de 10 mil serão desconsiderados na impressão das matrizes.</w:t>
+      <w:proofErr w:type="spellStart"/>
+      <w:r>
+        <w:t>guessing</w:t>
+      </w:r>
+      <w:proofErr w:type="spellEnd"/>
+      <w:r>
+        <w:t>”.</w:t>
       </w:r>
     </w:p>
     <w:sectPr>
@@ -2062,6 +3129,25 @@
       <w:spacing w:after="100"/>
     </w:pPr>
   </w:style>
+  <w:style w:type="paragraph" w:customStyle="1" w:styleId="Nivel1">
+    <w:name w:val="Nivel 1"/>
+    <w:basedOn w:val="Ttulo1"/>
+    <w:qFormat/>
+    <w:rsid w:val="00893D34"/>
+    <w:pPr>
+      <w:spacing w:before="240" w:after="0" w:line="259" w:lineRule="auto"/>
+      <w:contextualSpacing w:val="0"/>
+      <w:jc w:val="center"/>
+    </w:pPr>
+    <w:rPr>
+      <w:rFonts w:asciiTheme="minorHAnsi" w:eastAsiaTheme="majorEastAsia" w:hAnsiTheme="minorHAnsi" w:cstheme="majorBidi"/>
+      <w:b/>
+      <w:color w:val="auto"/>
+      <w:sz w:val="36"/>
+      <w:szCs w:val="28"/>
+      <w:lang w:eastAsia="en-US"/>
+    </w:rPr>
+  </w:style>
 </w:styles>
 </file>
 
@@ -2331,7 +3417,7 @@
 </file>
 
 <file path=customXml/itemProps1.xml><?xml version="1.0" encoding="utf-8"?>
-<ds:datastoreItem xmlns:ds="http://schemas.openxmlformats.org/officeDocument/2006/customXml" ds:itemID="{7BC391A3-C853-457A-B77C-C89F2E4CDAB2}">
+<ds:datastoreItem xmlns:ds="http://schemas.openxmlformats.org/officeDocument/2006/customXml" ds:itemID="{AB681A7A-3E23-4AE2-9B4F-02C5E4A127AA}">
   <ds:schemaRefs>
     <ds:schemaRef ds:uri="http://schemas.openxmlformats.org/officeDocument/2006/bibliography"/>
   </ds:schemaRefs>

</xml_diff>